<commit_message>
se agregan pequeñas correcciones en los archivos doc,pptx
</commit_message>
<xml_diff>
--- a/PROYECTO AUTO/MATERIAL AULICO/Ficha de revision diaria.docx
+++ b/PROYECTO AUTO/MATERIAL AULICO/Ficha de revision diaria.docx
@@ -1,6 +1,6 @@
 
 <file path=word/document.xml><?xml version="1.0" encoding="utf-8"?>
-<w:document xmlns:wpc="http://schemas.microsoft.com/office/word/2010/wordprocessingCanvas" xmlns:cx="http://schemas.microsoft.com/office/drawing/2014/chartex" xmlns:cx1="http://schemas.microsoft.com/office/drawing/2015/9/8/chartex" xmlns:cx2="http://schemas.microsoft.com/office/drawing/2015/10/21/chartex" xmlns:cx3="http://schemas.microsoft.com/office/drawing/2016/5/9/chartex" xmlns:cx4="http://schemas.microsoft.com/office/drawing/2016/5/10/chartex" xmlns:cx5="http://schemas.microsoft.com/office/drawing/2016/5/11/chartex" xmlns:cx6="http://schemas.microsoft.com/office/drawing/2016/5/12/chartex" xmlns:cx7="http://schemas.microsoft.com/office/drawing/2016/5/13/chartex" xmlns:cx8="http://schemas.microsoft.com/office/drawing/2016/5/14/chartex" xmlns:mc="http://schemas.openxmlformats.org/markup-compatibility/2006" xmlns:aink="http://schemas.microsoft.com/office/drawing/2016/ink" xmlns:am3d="http://schemas.microsoft.com/office/drawing/2017/model3d" xmlns:o="urn:schemas-microsoft-com:office:office" xmlns:oel="http://schemas.microsoft.com/office/2019/extlst" xmlns:r="http://schemas.openxmlformats.org/officeDocument/2006/relationships" xmlns:m="http://schemas.openxmlformats.org/officeDocument/2006/math" xmlns:v="urn:schemas-microsoft-com:vml" xmlns:wp14="http://schemas.microsoft.com/office/word/2010/wordprocessingDrawing" xmlns:wp="http://schemas.openxmlformats.org/drawingml/2006/wordprocessingDrawing" xmlns:w10="urn:schemas-microsoft-com:office:word" xmlns:w="http://schemas.openxmlformats.org/wordprocessingml/2006/main" xmlns:w14="http://schemas.microsoft.com/office/word/2010/wordml" xmlns:w15="http://schemas.microsoft.com/office/word/2012/wordml" xmlns:w16cex="http://schemas.microsoft.com/office/word/2018/wordml/cex" xmlns:w16cid="http://schemas.microsoft.com/office/word/2016/wordml/cid" xmlns:w16="http://schemas.microsoft.com/office/word/2018/wordml" xmlns:w16sdtdh="http://schemas.microsoft.com/office/word/2020/wordml/sdtdatahash" xmlns:w16se="http://schemas.microsoft.com/office/word/2015/wordml/symex" xmlns:wpg="http://schemas.microsoft.com/office/word/2010/wordprocessingGroup" xmlns:wpi="http://schemas.microsoft.com/office/word/2010/wordprocessingInk" xmlns:wne="http://schemas.microsoft.com/office/word/2006/wordml" xmlns:wps="http://schemas.microsoft.com/office/word/2010/wordprocessingShape" mc:Ignorable="w14 w15 w16se w16cid w16 w16cex w16sdtdh wp14">
+<w:document xmlns:wpc="http://schemas.microsoft.com/office/word/2010/wordprocessingCanvas" xmlns:cx="http://schemas.microsoft.com/office/drawing/2014/chartex" xmlns:cx1="http://schemas.microsoft.com/office/drawing/2015/9/8/chartex" xmlns:cx2="http://schemas.microsoft.com/office/drawing/2015/10/21/chartex" xmlns:cx3="http://schemas.microsoft.com/office/drawing/2016/5/9/chartex" xmlns:cx4="http://schemas.microsoft.com/office/drawing/2016/5/10/chartex" xmlns:cx5="http://schemas.microsoft.com/office/drawing/2016/5/11/chartex" xmlns:cx6="http://schemas.microsoft.com/office/drawing/2016/5/12/chartex" xmlns:cx7="http://schemas.microsoft.com/office/drawing/2016/5/13/chartex" xmlns:cx8="http://schemas.microsoft.com/office/drawing/2016/5/14/chartex" xmlns:mc="http://schemas.openxmlformats.org/markup-compatibility/2006" xmlns:aink="http://schemas.microsoft.com/office/drawing/2016/ink" xmlns:am3d="http://schemas.microsoft.com/office/drawing/2017/model3d" xmlns:o="urn:schemas-microsoft-com:office:office" xmlns:r="http://schemas.openxmlformats.org/officeDocument/2006/relationships" xmlns:m="http://schemas.openxmlformats.org/officeDocument/2006/math" xmlns:v="urn:schemas-microsoft-com:vml" xmlns:wp14="http://schemas.microsoft.com/office/word/2010/wordprocessingDrawing" xmlns:wp="http://schemas.openxmlformats.org/drawingml/2006/wordprocessingDrawing" xmlns:w10="urn:schemas-microsoft-com:office:word" xmlns:w="http://schemas.openxmlformats.org/wordprocessingml/2006/main" xmlns:w14="http://schemas.microsoft.com/office/word/2010/wordml" xmlns:w15="http://schemas.microsoft.com/office/word/2012/wordml" xmlns:w16cex="http://schemas.microsoft.com/office/word/2018/wordml/cex" xmlns:w16cid="http://schemas.microsoft.com/office/word/2016/wordml/cid" xmlns:w16="http://schemas.microsoft.com/office/word/2018/wordml" xmlns:w16sdtdh="http://schemas.microsoft.com/office/word/2020/wordml/sdtdatahash" xmlns:w16se="http://schemas.microsoft.com/office/word/2015/wordml/symex" xmlns:wpg="http://schemas.microsoft.com/office/word/2010/wordprocessingGroup" xmlns:wpi="http://schemas.microsoft.com/office/word/2010/wordprocessingInk" xmlns:wne="http://schemas.microsoft.com/office/word/2006/wordml" xmlns:wps="http://schemas.microsoft.com/office/word/2010/wordprocessingShape" mc:Ignorable="w14 w15 w16se w16cid w16 w16cex w16sdtdh wp14">
   <w:body>
     <w:tbl>
       <w:tblPr>
@@ -514,7 +514,13 @@
               <w:rPr>
                 <w:rFonts w:ascii="Arial" w:hAnsi="Arial" w:cs="Arial"/>
               </w:rPr>
-              <w:t>Modelado y secuenciación del AVG</w:t>
+              <w:t>Modelado y secuenciación del AG</w:t>
+            </w:r>
+            <w:r>
+              <w:rPr>
+                <w:rFonts w:ascii="Arial" w:hAnsi="Arial" w:cs="Arial"/>
+              </w:rPr>
+              <w:t>V</w:t>
             </w:r>
           </w:p>
         </w:tc>
@@ -592,13 +598,7 @@
               <w:rPr>
                 <w:rFonts w:ascii="Arial" w:hAnsi="Arial" w:cs="Arial"/>
               </w:rPr>
-              <w:t xml:space="preserve"> y presentación</w:t>
-            </w:r>
-            <w:r>
-              <w:rPr>
-                <w:rFonts w:ascii="Arial" w:hAnsi="Arial" w:cs="Arial"/>
-              </w:rPr>
-              <w:t xml:space="preserve"> </w:t>
+              <w:t xml:space="preserve"> y presentación </w:t>
             </w:r>
             <w:r>
               <w:rPr>
@@ -826,13 +826,7 @@
               <w:rPr>
                 <w:rFonts w:ascii="Arial" w:hAnsi="Arial" w:cs="Arial"/>
               </w:rPr>
-              <w:t xml:space="preserve"> y presentación</w:t>
-            </w:r>
-            <w:r>
-              <w:rPr>
-                <w:rFonts w:ascii="Arial" w:hAnsi="Arial" w:cs="Arial"/>
-              </w:rPr>
-              <w:t xml:space="preserve"> </w:t>
+              <w:t xml:space="preserve"> y presentación </w:t>
             </w:r>
             <w:r>
               <w:rPr>
@@ -844,13 +838,7 @@
               <w:rPr>
                 <w:rFonts w:ascii="Arial" w:hAnsi="Arial" w:cs="Arial"/>
               </w:rPr>
-              <w:t>– Modelado del chasis</w:t>
-            </w:r>
-            <w:r>
-              <w:rPr>
-                <w:rFonts w:ascii="Arial" w:hAnsi="Arial" w:cs="Arial"/>
-              </w:rPr>
-              <w:t xml:space="preserve"> – Incorporación de Microcontroladores</w:t>
+              <w:t>– Modelado del chasis – Incorporación de Microcontroladores</w:t>
             </w:r>
           </w:p>
         </w:tc>
@@ -940,13 +928,7 @@
               <w:rPr>
                 <w:rFonts w:ascii="Arial" w:hAnsi="Arial" w:cs="Arial"/>
               </w:rPr>
-              <w:t xml:space="preserve"> y presentación– Modelado del chasis– Incorporación de Microcontroladores</w:t>
-            </w:r>
-            <w:r>
-              <w:rPr>
-                <w:rFonts w:ascii="Arial" w:hAnsi="Arial" w:cs="Arial"/>
-              </w:rPr>
-              <w:t xml:space="preserve"> – Incorporación de movimiento – </w:t>
+              <w:t xml:space="preserve"> y presentación– Modelado del chasis– Incorporación de Microcontroladores – Incorporación de movimiento – </w:t>
             </w:r>
             <w:r>
               <w:rPr>
@@ -1552,13 +1534,7 @@
               <w:rPr>
                 <w:rFonts w:ascii="Arial" w:hAnsi="Arial" w:cs="Arial"/>
               </w:rPr>
-              <w:t>- Programación– Pruebas</w:t>
-            </w:r>
-            <w:r>
-              <w:rPr>
-                <w:rFonts w:ascii="Arial" w:hAnsi="Arial" w:cs="Arial"/>
-              </w:rPr>
-              <w:t xml:space="preserve"> – Presentación </w:t>
+              <w:t xml:space="preserve">- Programación– Pruebas – Presentación </w:t>
             </w:r>
           </w:p>
         </w:tc>
@@ -2070,7 +2046,7 @@
 </file>
 
 <file path=word/endnotes.xml><?xml version="1.0" encoding="utf-8"?>
-<w:endnotes xmlns:wpc="http://schemas.microsoft.com/office/word/2010/wordprocessingCanvas" xmlns:cx="http://schemas.microsoft.com/office/drawing/2014/chartex" xmlns:cx1="http://schemas.microsoft.com/office/drawing/2015/9/8/chartex" xmlns:cx2="http://schemas.microsoft.com/office/drawing/2015/10/21/chartex" xmlns:cx3="http://schemas.microsoft.com/office/drawing/2016/5/9/chartex" xmlns:cx4="http://schemas.microsoft.com/office/drawing/2016/5/10/chartex" xmlns:cx5="http://schemas.microsoft.com/office/drawing/2016/5/11/chartex" xmlns:cx6="http://schemas.microsoft.com/office/drawing/2016/5/12/chartex" xmlns:cx7="http://schemas.microsoft.com/office/drawing/2016/5/13/chartex" xmlns:cx8="http://schemas.microsoft.com/office/drawing/2016/5/14/chartex" xmlns:mc="http://schemas.openxmlformats.org/markup-compatibility/2006" xmlns:aink="http://schemas.microsoft.com/office/drawing/2016/ink" xmlns:am3d="http://schemas.microsoft.com/office/drawing/2017/model3d" xmlns:o="urn:schemas-microsoft-com:office:office" xmlns:oel="http://schemas.microsoft.com/office/2019/extlst" xmlns:r="http://schemas.openxmlformats.org/officeDocument/2006/relationships" xmlns:m="http://schemas.openxmlformats.org/officeDocument/2006/math" xmlns:v="urn:schemas-microsoft-com:vml" xmlns:wp14="http://schemas.microsoft.com/office/word/2010/wordprocessingDrawing" xmlns:wp="http://schemas.openxmlformats.org/drawingml/2006/wordprocessingDrawing" xmlns:w10="urn:schemas-microsoft-com:office:word" xmlns:w="http://schemas.openxmlformats.org/wordprocessingml/2006/main" xmlns:w14="http://schemas.microsoft.com/office/word/2010/wordml" xmlns:w15="http://schemas.microsoft.com/office/word/2012/wordml" xmlns:w16cex="http://schemas.microsoft.com/office/word/2018/wordml/cex" xmlns:w16cid="http://schemas.microsoft.com/office/word/2016/wordml/cid" xmlns:w16="http://schemas.microsoft.com/office/word/2018/wordml" xmlns:w16sdtdh="http://schemas.microsoft.com/office/word/2020/wordml/sdtdatahash" xmlns:w16se="http://schemas.microsoft.com/office/word/2015/wordml/symex" xmlns:wpg="http://schemas.microsoft.com/office/word/2010/wordprocessingGroup" xmlns:wpi="http://schemas.microsoft.com/office/word/2010/wordprocessingInk" xmlns:wne="http://schemas.microsoft.com/office/word/2006/wordml" xmlns:wps="http://schemas.microsoft.com/office/word/2010/wordprocessingShape" mc:Ignorable="w14 w15 w16se w16cid w16 w16cex w16sdtdh wp14">
+<w:endnotes xmlns:wpc="http://schemas.microsoft.com/office/word/2010/wordprocessingCanvas" xmlns:cx="http://schemas.microsoft.com/office/drawing/2014/chartex" xmlns:cx1="http://schemas.microsoft.com/office/drawing/2015/9/8/chartex" xmlns:cx2="http://schemas.microsoft.com/office/drawing/2015/10/21/chartex" xmlns:cx3="http://schemas.microsoft.com/office/drawing/2016/5/9/chartex" xmlns:cx4="http://schemas.microsoft.com/office/drawing/2016/5/10/chartex" xmlns:cx5="http://schemas.microsoft.com/office/drawing/2016/5/11/chartex" xmlns:cx6="http://schemas.microsoft.com/office/drawing/2016/5/12/chartex" xmlns:cx7="http://schemas.microsoft.com/office/drawing/2016/5/13/chartex" xmlns:cx8="http://schemas.microsoft.com/office/drawing/2016/5/14/chartex" xmlns:mc="http://schemas.openxmlformats.org/markup-compatibility/2006" xmlns:aink="http://schemas.microsoft.com/office/drawing/2016/ink" xmlns:am3d="http://schemas.microsoft.com/office/drawing/2017/model3d" xmlns:o="urn:schemas-microsoft-com:office:office" xmlns:r="http://schemas.openxmlformats.org/officeDocument/2006/relationships" xmlns:m="http://schemas.openxmlformats.org/officeDocument/2006/math" xmlns:v="urn:schemas-microsoft-com:vml" xmlns:wp14="http://schemas.microsoft.com/office/word/2010/wordprocessingDrawing" xmlns:wp="http://schemas.openxmlformats.org/drawingml/2006/wordprocessingDrawing" xmlns:w10="urn:schemas-microsoft-com:office:word" xmlns:w="http://schemas.openxmlformats.org/wordprocessingml/2006/main" xmlns:w14="http://schemas.microsoft.com/office/word/2010/wordml" xmlns:w15="http://schemas.microsoft.com/office/word/2012/wordml" xmlns:w16cex="http://schemas.microsoft.com/office/word/2018/wordml/cex" xmlns:w16cid="http://schemas.microsoft.com/office/word/2016/wordml/cid" xmlns:w16="http://schemas.microsoft.com/office/word/2018/wordml" xmlns:w16sdtdh="http://schemas.microsoft.com/office/word/2020/wordml/sdtdatahash" xmlns:w16se="http://schemas.microsoft.com/office/word/2015/wordml/symex" xmlns:wpg="http://schemas.microsoft.com/office/word/2010/wordprocessingGroup" xmlns:wpi="http://schemas.microsoft.com/office/word/2010/wordprocessingInk" xmlns:wne="http://schemas.microsoft.com/office/word/2006/wordml" xmlns:wps="http://schemas.microsoft.com/office/word/2010/wordprocessingShape" mc:Ignorable="w14 w15 w16se w16cid w16 w16cex w16sdtdh wp14">
   <w:endnote w:type="separator" w:id="-1">
     <w:p>
       <w:pPr>
@@ -2095,7 +2071,7 @@
 </file>
 
 <file path=word/footnotes.xml><?xml version="1.0" encoding="utf-8"?>
-<w:footnotes xmlns:wpc="http://schemas.microsoft.com/office/word/2010/wordprocessingCanvas" xmlns:cx="http://schemas.microsoft.com/office/drawing/2014/chartex" xmlns:cx1="http://schemas.microsoft.com/office/drawing/2015/9/8/chartex" xmlns:cx2="http://schemas.microsoft.com/office/drawing/2015/10/21/chartex" xmlns:cx3="http://schemas.microsoft.com/office/drawing/2016/5/9/chartex" xmlns:cx4="http://schemas.microsoft.com/office/drawing/2016/5/10/chartex" xmlns:cx5="http://schemas.microsoft.com/office/drawing/2016/5/11/chartex" xmlns:cx6="http://schemas.microsoft.com/office/drawing/2016/5/12/chartex" xmlns:cx7="http://schemas.microsoft.com/office/drawing/2016/5/13/chartex" xmlns:cx8="http://schemas.microsoft.com/office/drawing/2016/5/14/chartex" xmlns:mc="http://schemas.openxmlformats.org/markup-compatibility/2006" xmlns:aink="http://schemas.microsoft.com/office/drawing/2016/ink" xmlns:am3d="http://schemas.microsoft.com/office/drawing/2017/model3d" xmlns:o="urn:schemas-microsoft-com:office:office" xmlns:oel="http://schemas.microsoft.com/office/2019/extlst" xmlns:r="http://schemas.openxmlformats.org/officeDocument/2006/relationships" xmlns:m="http://schemas.openxmlformats.org/officeDocument/2006/math" xmlns:v="urn:schemas-microsoft-com:vml" xmlns:wp14="http://schemas.microsoft.com/office/word/2010/wordprocessingDrawing" xmlns:wp="http://schemas.openxmlformats.org/drawingml/2006/wordprocessingDrawing" xmlns:w10="urn:schemas-microsoft-com:office:word" xmlns:w="http://schemas.openxmlformats.org/wordprocessingml/2006/main" xmlns:w14="http://schemas.microsoft.com/office/word/2010/wordml" xmlns:w15="http://schemas.microsoft.com/office/word/2012/wordml" xmlns:w16cex="http://schemas.microsoft.com/office/word/2018/wordml/cex" xmlns:w16cid="http://schemas.microsoft.com/office/word/2016/wordml/cid" xmlns:w16="http://schemas.microsoft.com/office/word/2018/wordml" xmlns:w16sdtdh="http://schemas.microsoft.com/office/word/2020/wordml/sdtdatahash" xmlns:w16se="http://schemas.microsoft.com/office/word/2015/wordml/symex" xmlns:wpg="http://schemas.microsoft.com/office/word/2010/wordprocessingGroup" xmlns:wpi="http://schemas.microsoft.com/office/word/2010/wordprocessingInk" xmlns:wne="http://schemas.microsoft.com/office/word/2006/wordml" xmlns:wps="http://schemas.microsoft.com/office/word/2010/wordprocessingShape" mc:Ignorable="w14 w15 w16se w16cid w16 w16cex w16sdtdh wp14">
+<w:footnotes xmlns:wpc="http://schemas.microsoft.com/office/word/2010/wordprocessingCanvas" xmlns:cx="http://schemas.microsoft.com/office/drawing/2014/chartex" xmlns:cx1="http://schemas.microsoft.com/office/drawing/2015/9/8/chartex" xmlns:cx2="http://schemas.microsoft.com/office/drawing/2015/10/21/chartex" xmlns:cx3="http://schemas.microsoft.com/office/drawing/2016/5/9/chartex" xmlns:cx4="http://schemas.microsoft.com/office/drawing/2016/5/10/chartex" xmlns:cx5="http://schemas.microsoft.com/office/drawing/2016/5/11/chartex" xmlns:cx6="http://schemas.microsoft.com/office/drawing/2016/5/12/chartex" xmlns:cx7="http://schemas.microsoft.com/office/drawing/2016/5/13/chartex" xmlns:cx8="http://schemas.microsoft.com/office/drawing/2016/5/14/chartex" xmlns:mc="http://schemas.openxmlformats.org/markup-compatibility/2006" xmlns:aink="http://schemas.microsoft.com/office/drawing/2016/ink" xmlns:am3d="http://schemas.microsoft.com/office/drawing/2017/model3d" xmlns:o="urn:schemas-microsoft-com:office:office" xmlns:r="http://schemas.openxmlformats.org/officeDocument/2006/relationships" xmlns:m="http://schemas.openxmlformats.org/officeDocument/2006/math" xmlns:v="urn:schemas-microsoft-com:vml" xmlns:wp14="http://schemas.microsoft.com/office/word/2010/wordprocessingDrawing" xmlns:wp="http://schemas.openxmlformats.org/drawingml/2006/wordprocessingDrawing" xmlns:w10="urn:schemas-microsoft-com:office:word" xmlns:w="http://schemas.openxmlformats.org/wordprocessingml/2006/main" xmlns:w14="http://schemas.microsoft.com/office/word/2010/wordml" xmlns:w15="http://schemas.microsoft.com/office/word/2012/wordml" xmlns:w16cex="http://schemas.microsoft.com/office/word/2018/wordml/cex" xmlns:w16cid="http://schemas.microsoft.com/office/word/2016/wordml/cid" xmlns:w16="http://schemas.microsoft.com/office/word/2018/wordml" xmlns:w16sdtdh="http://schemas.microsoft.com/office/word/2020/wordml/sdtdatahash" xmlns:w16se="http://schemas.microsoft.com/office/word/2015/wordml/symex" xmlns:wpg="http://schemas.microsoft.com/office/word/2010/wordprocessingGroup" xmlns:wpi="http://schemas.microsoft.com/office/word/2010/wordprocessingInk" xmlns:wne="http://schemas.microsoft.com/office/word/2006/wordml" xmlns:wps="http://schemas.microsoft.com/office/word/2010/wordprocessingShape" mc:Ignorable="w14 w15 w16se w16cid w16 w16cex w16sdtdh wp14">
   <w:footnote w:type="separator" w:id="-1">
     <w:p>
       <w:pPr>
@@ -2120,7 +2096,7 @@
 </file>
 
 <file path=word/header1.xml><?xml version="1.0" encoding="utf-8"?>
-<w:hdr xmlns:wpc="http://schemas.microsoft.com/office/word/2010/wordprocessingCanvas" xmlns:cx="http://schemas.microsoft.com/office/drawing/2014/chartex" xmlns:cx1="http://schemas.microsoft.com/office/drawing/2015/9/8/chartex" xmlns:cx2="http://schemas.microsoft.com/office/drawing/2015/10/21/chartex" xmlns:cx3="http://schemas.microsoft.com/office/drawing/2016/5/9/chartex" xmlns:cx4="http://schemas.microsoft.com/office/drawing/2016/5/10/chartex" xmlns:cx5="http://schemas.microsoft.com/office/drawing/2016/5/11/chartex" xmlns:cx6="http://schemas.microsoft.com/office/drawing/2016/5/12/chartex" xmlns:cx7="http://schemas.microsoft.com/office/drawing/2016/5/13/chartex" xmlns:cx8="http://schemas.microsoft.com/office/drawing/2016/5/14/chartex" xmlns:mc="http://schemas.openxmlformats.org/markup-compatibility/2006" xmlns:aink="http://schemas.microsoft.com/office/drawing/2016/ink" xmlns:am3d="http://schemas.microsoft.com/office/drawing/2017/model3d" xmlns:o="urn:schemas-microsoft-com:office:office" xmlns:oel="http://schemas.microsoft.com/office/2019/extlst" xmlns:r="http://schemas.openxmlformats.org/officeDocument/2006/relationships" xmlns:m="http://schemas.openxmlformats.org/officeDocument/2006/math" xmlns:v="urn:schemas-microsoft-com:vml" xmlns:wp14="http://schemas.microsoft.com/office/word/2010/wordprocessingDrawing" xmlns:wp="http://schemas.openxmlformats.org/drawingml/2006/wordprocessingDrawing" xmlns:w10="urn:schemas-microsoft-com:office:word" xmlns:w="http://schemas.openxmlformats.org/wordprocessingml/2006/main" xmlns:w14="http://schemas.microsoft.com/office/word/2010/wordml" xmlns:w15="http://schemas.microsoft.com/office/word/2012/wordml" xmlns:w16cex="http://schemas.microsoft.com/office/word/2018/wordml/cex" xmlns:w16cid="http://schemas.microsoft.com/office/word/2016/wordml/cid" xmlns:w16="http://schemas.microsoft.com/office/word/2018/wordml" xmlns:w16sdtdh="http://schemas.microsoft.com/office/word/2020/wordml/sdtdatahash" xmlns:w16se="http://schemas.microsoft.com/office/word/2015/wordml/symex" xmlns:wpg="http://schemas.microsoft.com/office/word/2010/wordprocessingGroup" xmlns:wpi="http://schemas.microsoft.com/office/word/2010/wordprocessingInk" xmlns:wne="http://schemas.microsoft.com/office/word/2006/wordml" xmlns:wps="http://schemas.microsoft.com/office/word/2010/wordprocessingShape" mc:Ignorable="w14 w15 w16se w16cid w16 w16cex w16sdtdh wp14">
+<w:hdr xmlns:wpc="http://schemas.microsoft.com/office/word/2010/wordprocessingCanvas" xmlns:cx="http://schemas.microsoft.com/office/drawing/2014/chartex" xmlns:cx1="http://schemas.microsoft.com/office/drawing/2015/9/8/chartex" xmlns:cx2="http://schemas.microsoft.com/office/drawing/2015/10/21/chartex" xmlns:cx3="http://schemas.microsoft.com/office/drawing/2016/5/9/chartex" xmlns:cx4="http://schemas.microsoft.com/office/drawing/2016/5/10/chartex" xmlns:cx5="http://schemas.microsoft.com/office/drawing/2016/5/11/chartex" xmlns:cx6="http://schemas.microsoft.com/office/drawing/2016/5/12/chartex" xmlns:cx7="http://schemas.microsoft.com/office/drawing/2016/5/13/chartex" xmlns:cx8="http://schemas.microsoft.com/office/drawing/2016/5/14/chartex" xmlns:mc="http://schemas.openxmlformats.org/markup-compatibility/2006" xmlns:aink="http://schemas.microsoft.com/office/drawing/2016/ink" xmlns:am3d="http://schemas.microsoft.com/office/drawing/2017/model3d" xmlns:o="urn:schemas-microsoft-com:office:office" xmlns:r="http://schemas.openxmlformats.org/officeDocument/2006/relationships" xmlns:m="http://schemas.openxmlformats.org/officeDocument/2006/math" xmlns:v="urn:schemas-microsoft-com:vml" xmlns:wp14="http://schemas.microsoft.com/office/word/2010/wordprocessingDrawing" xmlns:wp="http://schemas.openxmlformats.org/drawingml/2006/wordprocessingDrawing" xmlns:w10="urn:schemas-microsoft-com:office:word" xmlns:w="http://schemas.openxmlformats.org/wordprocessingml/2006/main" xmlns:w14="http://schemas.microsoft.com/office/word/2010/wordml" xmlns:w15="http://schemas.microsoft.com/office/word/2012/wordml" xmlns:w16cex="http://schemas.microsoft.com/office/word/2018/wordml/cex" xmlns:w16cid="http://schemas.microsoft.com/office/word/2016/wordml/cid" xmlns:w16="http://schemas.microsoft.com/office/word/2018/wordml" xmlns:w16sdtdh="http://schemas.microsoft.com/office/word/2020/wordml/sdtdatahash" xmlns:w16se="http://schemas.microsoft.com/office/word/2015/wordml/symex" xmlns:wpg="http://schemas.microsoft.com/office/word/2010/wordprocessingGroup" xmlns:wpi="http://schemas.microsoft.com/office/word/2010/wordprocessingInk" xmlns:wne="http://schemas.microsoft.com/office/word/2006/wordml" xmlns:wps="http://schemas.microsoft.com/office/word/2010/wordprocessingShape" mc:Ignorable="w14 w15 w16se w16cid w16 w16cex w16sdtdh wp14">
   <w:p>
     <w:pPr>
       <w:pStyle w:val="Encabezado"/>
@@ -2347,7 +2323,7 @@
     <w:lsdException w:name="Table Web 2" w:semiHidden="1" w:unhideWhenUsed="1"/>
     <w:lsdException w:name="Table Web 3" w:semiHidden="1" w:unhideWhenUsed="1"/>
     <w:lsdException w:name="Balloon Text" w:semiHidden="1" w:unhideWhenUsed="1"/>
-    <w:lsdException w:name="Table Grid" w:semiHidden="1" w:uiPriority="59" w:unhideWhenUsed="1"/>
+    <w:lsdException w:name="Table Grid" w:uiPriority="59"/>
     <w:lsdException w:name="Table Theme" w:semiHidden="1" w:unhideWhenUsed="1"/>
     <w:lsdException w:name="Placeholder Text" w:semiHidden="1"/>
     <w:lsdException w:name="No Spacing" w:uiPriority="1" w:qFormat="1"/>

</xml_diff>